<commit_message>
modificata analisi dei requisiti
</commit_message>
<xml_diff>
--- a/Analisi dei requisiti.docx
+++ b/Analisi dei requisiti.docx
@@ -1,9 +1,10 @@
 
 <file path=word/document.xml><?xml version="1.0" encoding="utf-8"?>
-<w:document xmlns:wpc="http://schemas.microsoft.com/office/word/2010/wordprocessingCanvas" xmlns:cx="http://schemas.microsoft.com/office/drawing/2014/chartex" xmlns:cx1="http://schemas.microsoft.com/office/drawing/2015/9/8/chartex" xmlns:cx2="http://schemas.microsoft.com/office/drawing/2015/10/21/chartex" xmlns:cx3="http://schemas.microsoft.com/office/drawing/2016/5/9/chartex" xmlns:cx4="http://schemas.microsoft.com/office/drawing/2016/5/10/chartex" xmlns:cx5="http://schemas.microsoft.com/office/drawing/2016/5/11/chartex" xmlns:cx6="http://schemas.microsoft.com/office/drawing/2016/5/12/chartex" xmlns:cx7="http://schemas.microsoft.com/office/drawing/2016/5/13/chartex" xmlns:cx8="http://schemas.microsoft.com/office/drawing/2016/5/14/chartex" xmlns:mc="http://schemas.openxmlformats.org/markup-compatibility/2006" xmlns:aink="http://schemas.microsoft.com/office/drawing/2016/ink" xmlns:am3d="http://schemas.microsoft.com/office/drawing/2017/model3d" xmlns:o="urn:schemas-microsoft-com:office:office" xmlns:r="http://schemas.openxmlformats.org/officeDocument/2006/relationships" xmlns:m="http://schemas.openxmlformats.org/officeDocument/2006/math" xmlns:v="urn:schemas-microsoft-com:vml" xmlns:wp14="http://schemas.microsoft.com/office/word/2010/wordprocessingDrawing" xmlns:wp="http://schemas.openxmlformats.org/drawingml/2006/wordprocessingDrawing" xmlns:w10="urn:schemas-microsoft-com:office:word" xmlns:w="http://schemas.openxmlformats.org/wordprocessingml/2006/main" xmlns:w14="http://schemas.microsoft.com/office/word/2010/wordml" xmlns:w15="http://schemas.microsoft.com/office/word/2012/wordml" xmlns:w16cex="http://schemas.microsoft.com/office/word/2018/wordml/cex" xmlns:w16cid="http://schemas.microsoft.com/office/word/2016/wordml/cid" xmlns:w16="http://schemas.microsoft.com/office/word/2018/wordml" xmlns:w16se="http://schemas.microsoft.com/office/word/2015/wordml/symex" xmlns:wpg="http://schemas.microsoft.com/office/word/2010/wordprocessingGroup" xmlns:wpi="http://schemas.microsoft.com/office/word/2010/wordprocessingInk" xmlns:wne="http://schemas.microsoft.com/office/word/2006/wordml" xmlns:wps="http://schemas.microsoft.com/office/word/2010/wordprocessingShape" mc:Ignorable="w14 w15 w16se w16cid w16 w16cex wp14">
+<w:document xmlns:wpc="http://schemas.microsoft.com/office/word/2010/wordprocessingCanvas" xmlns:mc="http://schemas.openxmlformats.org/markup-compatibility/2006" xmlns:o="urn:schemas-microsoft-com:office:office" xmlns:r="http://schemas.openxmlformats.org/officeDocument/2006/relationships" xmlns:m="http://schemas.openxmlformats.org/officeDocument/2006/math" xmlns:v="urn:schemas-microsoft-com:vml" xmlns:wp14="http://schemas.microsoft.com/office/word/2010/wordprocessingDrawing" xmlns:wp="http://schemas.openxmlformats.org/drawingml/2006/wordprocessingDrawing" xmlns:w10="urn:schemas-microsoft-com:office:word" xmlns:w="http://schemas.openxmlformats.org/wordprocessingml/2006/main" xmlns:w14="http://schemas.microsoft.com/office/word/2010/wordml" xmlns:w15="http://schemas.microsoft.com/office/word/2012/wordml" xmlns:wpg="http://schemas.microsoft.com/office/word/2010/wordprocessingGroup" xmlns:wpi="http://schemas.microsoft.com/office/word/2010/wordprocessingInk" xmlns:wne="http://schemas.microsoft.com/office/word/2006/wordml" xmlns:wps="http://schemas.microsoft.com/office/word/2010/wordprocessingShape" mc:Ignorable="w14 w15 wp14">
   <w:body>
     <w:p>
       <w:pPr>
+        <w:spacing w:line="240" w:lineRule="auto"/>
         <w:jc w:val="center"/>
         <w:rPr>
           <w:color w:val="FF0000"/>
@@ -22,38 +23,36 @@
     </w:p>
     <w:p>
       <w:pPr>
-        <w:rPr>
-          <w:sz w:val="24"/>
-          <w:szCs w:val="24"/>
-        </w:rPr>
-      </w:pPr>
-      <w:r>
-        <w:rPr>
-          <w:sz w:val="24"/>
-          <w:szCs w:val="24"/>
-        </w:rPr>
-        <w:t>Timestamp (gestione orari e date)</w:t>
-      </w:r>
-    </w:p>
-    <w:p>
-      <w:pPr>
-        <w:pStyle w:val="Paragrafoelenco"/>
-        <w:numPr>
-          <w:ilvl w:val="0"/>
-          <w:numId w:val="1"/>
-        </w:numPr>
-        <w:rPr>
-          <w:sz w:val="24"/>
-          <w:szCs w:val="24"/>
-        </w:rPr>
-      </w:pPr>
-      <w:r>
-        <w:rPr>
-          <w:sz w:val="24"/>
-          <w:szCs w:val="24"/>
-        </w:rPr>
-        <w:t>Un menù, che permetta di:</w:t>
-      </w:r>
+        <w:spacing w:line="240" w:lineRule="auto"/>
+        <w:rPr>
+          <w:sz w:val="24"/>
+          <w:szCs w:val="24"/>
+        </w:rPr>
+      </w:pPr>
+      <w:r>
+        <w:rPr>
+          <w:sz w:val="24"/>
+          <w:szCs w:val="24"/>
+        </w:rPr>
+        <w:t xml:space="preserve">Creare un </w:t>
+      </w:r>
+      <w:r>
+        <w:rPr>
+          <w:b/>
+          <w:sz w:val="24"/>
+          <w:szCs w:val="24"/>
+        </w:rPr>
+        <w:t>menu</w:t>
+      </w:r>
+      <w:r>
+        <w:rPr>
+          <w:sz w:val="24"/>
+          <w:szCs w:val="24"/>
+        </w:rPr>
+        <w:t>, che permetta di:</w:t>
+      </w:r>
+      <w:bookmarkStart w:id="0" w:name="_GoBack"/>
+      <w:bookmarkEnd w:id="0"/>
     </w:p>
     <w:p>
       <w:pPr>
@@ -62,17 +61,68 @@
           <w:ilvl w:val="0"/>
           <w:numId w:val="2"/>
         </w:numPr>
-        <w:rPr>
-          <w:sz w:val="24"/>
-          <w:szCs w:val="24"/>
-        </w:rPr>
-      </w:pPr>
-      <w:r>
-        <w:rPr>
-          <w:sz w:val="24"/>
-          <w:szCs w:val="24"/>
-        </w:rPr>
-        <w:t>Gestire gli ingressi, orario (1 comando);</w:t>
+        <w:spacing w:line="240" w:lineRule="auto"/>
+        <w:rPr>
+          <w:sz w:val="24"/>
+          <w:szCs w:val="24"/>
+        </w:rPr>
+      </w:pPr>
+      <w:r>
+        <w:rPr>
+          <w:sz w:val="24"/>
+          <w:szCs w:val="24"/>
+        </w:rPr>
+        <w:t xml:space="preserve">Gestire gli </w:t>
+      </w:r>
+      <w:r>
+        <w:rPr>
+          <w:b/>
+          <w:sz w:val="24"/>
+          <w:szCs w:val="24"/>
+        </w:rPr>
+        <w:t>ingressi</w:t>
+      </w:r>
+      <w:r>
+        <w:rPr>
+          <w:sz w:val="24"/>
+          <w:szCs w:val="24"/>
+        </w:rPr>
+        <w:t xml:space="preserve"> </w:t>
+      </w:r>
+      <w:r>
+        <w:rPr>
+          <w:sz w:val="24"/>
+          <w:szCs w:val="24"/>
+        </w:rPr>
+        <w:t>(</w:t>
+      </w:r>
+      <w:r>
+        <w:rPr>
+          <w:sz w:val="24"/>
+          <w:szCs w:val="24"/>
+        </w:rPr>
+        <w:t xml:space="preserve">con il </w:t>
+      </w:r>
+      <w:r>
+        <w:rPr>
+          <w:sz w:val="24"/>
+          <w:szCs w:val="24"/>
+        </w:rPr>
+        <w:t>comando</w:t>
+      </w:r>
+      <w:r>
+        <w:rPr>
+          <w:sz w:val="24"/>
+          <w:szCs w:val="24"/>
+        </w:rPr>
+        <w:t xml:space="preserve"> </w:t>
+      </w:r>
+      <w:r>
+        <w:rPr>
+          <w:sz w:val="24"/>
+          <w:szCs w:val="24"/>
+        </w:rPr>
+        <w:t>1);</w:t>
       </w:r>
     </w:p>
     <w:p>
@@ -82,17 +132,54 @@
           <w:ilvl w:val="0"/>
           <w:numId w:val="2"/>
         </w:numPr>
-        <w:rPr>
-          <w:sz w:val="24"/>
-          <w:szCs w:val="24"/>
-        </w:rPr>
-      </w:pPr>
-      <w:r>
-        <w:rPr>
-          <w:sz w:val="24"/>
-          <w:szCs w:val="24"/>
-        </w:rPr>
-        <w:t>Gestione uscite (2 comando);</w:t>
+        <w:spacing w:line="240" w:lineRule="auto"/>
+        <w:rPr>
+          <w:sz w:val="24"/>
+          <w:szCs w:val="24"/>
+        </w:rPr>
+      </w:pPr>
+      <w:r>
+        <w:rPr>
+          <w:sz w:val="24"/>
+          <w:szCs w:val="24"/>
+        </w:rPr>
+        <w:t xml:space="preserve">Gestione </w:t>
+      </w:r>
+      <w:r>
+        <w:rPr>
+          <w:sz w:val="24"/>
+          <w:szCs w:val="24"/>
+        </w:rPr>
+        <w:t xml:space="preserve">delle </w:t>
+      </w:r>
+      <w:r>
+        <w:rPr>
+          <w:b/>
+          <w:sz w:val="24"/>
+          <w:szCs w:val="24"/>
+        </w:rPr>
+        <w:t>uscite</w:t>
+      </w:r>
+      <w:r>
+        <w:rPr>
+          <w:sz w:val="24"/>
+          <w:szCs w:val="24"/>
+        </w:rPr>
+        <w:t xml:space="preserve"> (</w:t>
+      </w:r>
+      <w:r>
+        <w:rPr>
+          <w:sz w:val="24"/>
+          <w:szCs w:val="24"/>
+        </w:rPr>
+        <w:t xml:space="preserve">con il comando </w:t>
+      </w:r>
+      <w:r>
+        <w:rPr>
+          <w:sz w:val="24"/>
+          <w:szCs w:val="24"/>
+        </w:rPr>
+        <w:t>2);</w:t>
       </w:r>
     </w:p>
     <w:p>
@@ -102,17 +189,61 @@
           <w:ilvl w:val="0"/>
           <w:numId w:val="2"/>
         </w:numPr>
-        <w:rPr>
-          <w:sz w:val="24"/>
-          <w:szCs w:val="24"/>
-        </w:rPr>
-      </w:pPr>
-      <w:r>
-        <w:rPr>
-          <w:sz w:val="24"/>
-          <w:szCs w:val="24"/>
-        </w:rPr>
-        <w:t>Presenze, x2, dipendenti e collaboratori (3)</w:t>
+        <w:spacing w:line="240" w:lineRule="auto"/>
+        <w:rPr>
+          <w:sz w:val="24"/>
+          <w:szCs w:val="24"/>
+        </w:rPr>
+      </w:pPr>
+      <w:r>
+        <w:rPr>
+          <w:b/>
+          <w:sz w:val="24"/>
+          <w:szCs w:val="24"/>
+        </w:rPr>
+        <w:t>Presenze</w:t>
+      </w:r>
+      <w:r>
+        <w:rPr>
+          <w:sz w:val="24"/>
+          <w:szCs w:val="24"/>
+        </w:rPr>
+        <w:t xml:space="preserve"> dei </w:t>
+      </w:r>
+      <w:r>
+        <w:rPr>
+          <w:sz w:val="24"/>
+          <w:szCs w:val="24"/>
+        </w:rPr>
+        <w:t>dipendenti e</w:t>
+      </w:r>
+      <w:r>
+        <w:rPr>
+          <w:sz w:val="24"/>
+          <w:szCs w:val="24"/>
+        </w:rPr>
+        <w:t xml:space="preserve"> dei</w:t>
+      </w:r>
+      <w:r>
+        <w:rPr>
+          <w:sz w:val="24"/>
+          <w:szCs w:val="24"/>
+        </w:rPr>
+        <w:t xml:space="preserve"> collaboratori (</w:t>
+      </w:r>
+      <w:r>
+        <w:rPr>
+          <w:sz w:val="24"/>
+          <w:szCs w:val="24"/>
+        </w:rPr>
+        <w:t xml:space="preserve">con il comando </w:t>
+      </w:r>
+      <w:r>
+        <w:rPr>
+          <w:sz w:val="24"/>
+          <w:szCs w:val="24"/>
+        </w:rPr>
+        <w:t>3)</w:t>
       </w:r>
       <w:r>
         <w:rPr>
@@ -129,31 +260,68 @@
           <w:ilvl w:val="0"/>
           <w:numId w:val="2"/>
         </w:numPr>
-        <w:rPr>
-          <w:sz w:val="24"/>
-          <w:szCs w:val="24"/>
-        </w:rPr>
-      </w:pPr>
-      <w:r>
-        <w:rPr>
-          <w:sz w:val="24"/>
-          <w:szCs w:val="24"/>
-        </w:rPr>
-        <w:t xml:space="preserve">Assunzioni </w:t>
-      </w:r>
-      <w:r>
-        <w:rPr>
-          <w:sz w:val="24"/>
-          <w:szCs w:val="24"/>
-        </w:rPr>
-        <w:t xml:space="preserve">e gestione curriculum </w:t>
-      </w:r>
-      <w:r>
-        <w:rPr>
-          <w:sz w:val="24"/>
-          <w:szCs w:val="24"/>
-        </w:rPr>
-        <w:t>(4)</w:t>
+        <w:spacing w:line="240" w:lineRule="auto"/>
+        <w:rPr>
+          <w:sz w:val="24"/>
+          <w:szCs w:val="24"/>
+        </w:rPr>
+      </w:pPr>
+      <w:r>
+        <w:rPr>
+          <w:b/>
+          <w:sz w:val="24"/>
+          <w:szCs w:val="24"/>
+        </w:rPr>
+        <w:t>Assunzioni</w:t>
+      </w:r>
+      <w:r>
+        <w:rPr>
+          <w:sz w:val="24"/>
+          <w:szCs w:val="24"/>
+        </w:rPr>
+        <w:t xml:space="preserve"> </w:t>
+      </w:r>
+      <w:r>
+        <w:rPr>
+          <w:sz w:val="24"/>
+          <w:szCs w:val="24"/>
+        </w:rPr>
+        <w:t>e gestione curriculum</w:t>
+      </w:r>
+      <w:r>
+        <w:rPr>
+          <w:sz w:val="24"/>
+          <w:szCs w:val="24"/>
+        </w:rPr>
+        <w:t xml:space="preserve"> dei candidati</w:t>
+      </w:r>
+      <w:r>
+        <w:rPr>
+          <w:sz w:val="24"/>
+          <w:szCs w:val="24"/>
+        </w:rPr>
+        <w:t xml:space="preserve"> </w:t>
+      </w:r>
+      <w:r>
+        <w:rPr>
+          <w:sz w:val="24"/>
+          <w:szCs w:val="24"/>
+        </w:rPr>
+        <w:t>(</w:t>
+      </w:r>
+      <w:r>
+        <w:rPr>
+          <w:sz w:val="24"/>
+          <w:szCs w:val="24"/>
+        </w:rPr>
+        <w:t xml:space="preserve">con il comando </w:t>
+      </w:r>
+      <w:r>
+        <w:rPr>
+          <w:sz w:val="24"/>
+          <w:szCs w:val="24"/>
+        </w:rPr>
+        <w:t>4)</w:t>
       </w:r>
       <w:r>
         <w:rPr>
@@ -170,13 +338,15 @@
           <w:ilvl w:val="0"/>
           <w:numId w:val="2"/>
         </w:numPr>
-        <w:rPr>
-          <w:sz w:val="24"/>
-          <w:szCs w:val="24"/>
-        </w:rPr>
-      </w:pPr>
-      <w:r>
-        <w:rPr>
+        <w:spacing w:line="240" w:lineRule="auto"/>
+        <w:rPr>
+          <w:sz w:val="24"/>
+          <w:szCs w:val="24"/>
+        </w:rPr>
+      </w:pPr>
+      <w:r>
+        <w:rPr>
+          <w:b/>
           <w:sz w:val="24"/>
           <w:szCs w:val="24"/>
         </w:rPr>
@@ -194,7 +364,35 @@
           <w:sz w:val="24"/>
           <w:szCs w:val="24"/>
         </w:rPr>
-        <w:t xml:space="preserve"> (5);</w:t>
+        <w:t xml:space="preserve"> </w:t>
+      </w:r>
+      <w:r>
+        <w:rPr>
+          <w:sz w:val="24"/>
+          <w:szCs w:val="24"/>
+        </w:rPr>
+        <w:t xml:space="preserve">dei licenziati </w:t>
+      </w:r>
+      <w:r>
+        <w:rPr>
+          <w:sz w:val="24"/>
+          <w:szCs w:val="24"/>
+        </w:rPr>
+        <w:t>(</w:t>
+      </w:r>
+      <w:r>
+        <w:rPr>
+          <w:sz w:val="24"/>
+          <w:szCs w:val="24"/>
+        </w:rPr>
+        <w:t xml:space="preserve">con il comando </w:t>
+      </w:r>
+      <w:r>
+        <w:rPr>
+          <w:sz w:val="24"/>
+          <w:szCs w:val="24"/>
+        </w:rPr>
+        <w:t>5);</w:t>
       </w:r>
     </w:p>
     <w:p>
@@ -204,22 +402,146 @@
           <w:ilvl w:val="0"/>
           <w:numId w:val="2"/>
         </w:numPr>
-        <w:rPr>
-          <w:sz w:val="24"/>
-          <w:szCs w:val="24"/>
-        </w:rPr>
-      </w:pPr>
-      <w:r>
-        <w:rPr>
-          <w:sz w:val="24"/>
-          <w:szCs w:val="24"/>
-        </w:rPr>
-        <w:t>Gestione ferie (6).</w:t>
+        <w:spacing w:line="240" w:lineRule="auto"/>
+        <w:rPr>
+          <w:sz w:val="24"/>
+          <w:szCs w:val="24"/>
+        </w:rPr>
+      </w:pPr>
+      <w:r>
+        <w:rPr>
+          <w:b/>
+          <w:sz w:val="24"/>
+          <w:szCs w:val="24"/>
+        </w:rPr>
+        <w:t>Gestione ferie</w:t>
+      </w:r>
+      <w:r>
+        <w:rPr>
+          <w:sz w:val="24"/>
+          <w:szCs w:val="24"/>
+        </w:rPr>
+        <w:t xml:space="preserve"> </w:t>
+      </w:r>
+      <w:r>
+        <w:rPr>
+          <w:sz w:val="24"/>
+          <w:szCs w:val="24"/>
+        </w:rPr>
+        <w:t xml:space="preserve">dei dipendenti </w:t>
+      </w:r>
+      <w:r>
+        <w:rPr>
+          <w:sz w:val="24"/>
+          <w:szCs w:val="24"/>
+        </w:rPr>
+        <w:t>(</w:t>
+      </w:r>
+      <w:r>
+        <w:rPr>
+          <w:sz w:val="24"/>
+          <w:szCs w:val="24"/>
+        </w:rPr>
+        <w:t xml:space="preserve">con il comando </w:t>
+      </w:r>
+      <w:r>
+        <w:rPr>
+          <w:sz w:val="24"/>
+          <w:szCs w:val="24"/>
+        </w:rPr>
+        <w:t>6).</w:t>
       </w:r>
     </w:p>
     <w:p>
       <w:pPr>
+        <w:spacing w:line="240" w:lineRule="auto"/>
+        <w:rPr>
+          <w:sz w:val="24"/>
+          <w:szCs w:val="24"/>
+        </w:rPr>
+      </w:pPr>
+    </w:p>
+    <w:p>
+      <w:pPr>
+        <w:spacing w:line="240" w:lineRule="auto"/>
+        <w:rPr>
+          <w:sz w:val="24"/>
+          <w:szCs w:val="24"/>
+        </w:rPr>
+      </w:pPr>
+      <w:r>
+        <w:rPr>
+          <w:sz w:val="24"/>
+          <w:szCs w:val="24"/>
+        </w:rPr>
+        <w:t xml:space="preserve">Note: utilizzo di </w:t>
+      </w:r>
+      <w:r>
+        <w:rPr>
+          <w:b/>
+          <w:sz w:val="24"/>
+          <w:szCs w:val="24"/>
+        </w:rPr>
+        <w:t>timestamp</w:t>
+      </w:r>
+      <w:r>
+        <w:rPr>
+          <w:sz w:val="24"/>
+          <w:szCs w:val="24"/>
+        </w:rPr>
+        <w:t xml:space="preserve"> (per </w:t>
+      </w:r>
+      <w:r>
+        <w:rPr>
+          <w:sz w:val="24"/>
+          <w:szCs w:val="24"/>
+        </w:rPr>
+        <w:t>gestione orari</w:t>
+      </w:r>
+      <w:r>
+        <w:rPr>
+          <w:sz w:val="24"/>
+          <w:szCs w:val="24"/>
+        </w:rPr>
+        <w:t>)</w:t>
+      </w:r>
+      <w:r>
+        <w:rPr>
+          <w:sz w:val="24"/>
+          <w:szCs w:val="24"/>
+        </w:rPr>
+        <w:t xml:space="preserve"> e </w:t>
+      </w:r>
+      <w:r>
+        <w:rPr>
+          <w:sz w:val="24"/>
+          <w:szCs w:val="24"/>
+        </w:rPr>
+        <w:t xml:space="preserve">della funzione </w:t>
+      </w:r>
+      <w:r>
+        <w:rPr>
+          <w:b/>
+          <w:sz w:val="24"/>
+          <w:szCs w:val="24"/>
+        </w:rPr>
+        <w:t>date</w:t>
+      </w:r>
+    </w:p>
+    <w:p>
+      <w:pPr>
         <w:pStyle w:val="Paragrafoelenco"/>
+        <w:spacing w:line="240" w:lineRule="auto"/>
+        <w:rPr>
+          <w:sz w:val="24"/>
+          <w:szCs w:val="24"/>
+        </w:rPr>
+      </w:pPr>
+    </w:p>
+    <w:p>
+      <w:pPr>
+        <w:pStyle w:val="Paragrafoelenco"/>
+        <w:spacing w:line="240" w:lineRule="auto"/>
         <w:rPr>
           <w:sz w:val="24"/>
           <w:szCs w:val="24"/>
@@ -237,7 +559,7 @@
 </file>
 
 <file path=word/numbering.xml><?xml version="1.0" encoding="utf-8"?>
-<w:numbering xmlns:wpc="http://schemas.microsoft.com/office/word/2010/wordprocessingCanvas" xmlns:cx="http://schemas.microsoft.com/office/drawing/2014/chartex" xmlns:cx1="http://schemas.microsoft.com/office/drawing/2015/9/8/chartex" xmlns:cx2="http://schemas.microsoft.com/office/drawing/2015/10/21/chartex" xmlns:cx3="http://schemas.microsoft.com/office/drawing/2016/5/9/chartex" xmlns:cx4="http://schemas.microsoft.com/office/drawing/2016/5/10/chartex" xmlns:cx5="http://schemas.microsoft.com/office/drawing/2016/5/11/chartex" xmlns:cx6="http://schemas.microsoft.com/office/drawing/2016/5/12/chartex" xmlns:cx7="http://schemas.microsoft.com/office/drawing/2016/5/13/chartex" xmlns:cx8="http://schemas.microsoft.com/office/drawing/2016/5/14/chartex" xmlns:mc="http://schemas.openxmlformats.org/markup-compatibility/2006" xmlns:aink="http://schemas.microsoft.com/office/drawing/2016/ink" xmlns:am3d="http://schemas.microsoft.com/office/drawing/2017/model3d" xmlns:o="urn:schemas-microsoft-com:office:office" xmlns:r="http://schemas.openxmlformats.org/officeDocument/2006/relationships" xmlns:m="http://schemas.openxmlformats.org/officeDocument/2006/math" xmlns:v="urn:schemas-microsoft-com:vml" xmlns:wp14="http://schemas.microsoft.com/office/word/2010/wordprocessingDrawing" xmlns:wp="http://schemas.openxmlformats.org/drawingml/2006/wordprocessingDrawing" xmlns:w10="urn:schemas-microsoft-com:office:word" xmlns:w="http://schemas.openxmlformats.org/wordprocessingml/2006/main" xmlns:w14="http://schemas.microsoft.com/office/word/2010/wordml" xmlns:w15="http://schemas.microsoft.com/office/word/2012/wordml" xmlns:w16cex="http://schemas.microsoft.com/office/word/2018/wordml/cex" xmlns:w16cid="http://schemas.microsoft.com/office/word/2016/wordml/cid" xmlns:w16="http://schemas.microsoft.com/office/word/2018/wordml" xmlns:w16se="http://schemas.microsoft.com/office/word/2015/wordml/symex" xmlns:wpg="http://schemas.microsoft.com/office/word/2010/wordprocessingGroup" xmlns:wpi="http://schemas.microsoft.com/office/word/2010/wordprocessingInk" xmlns:wne="http://schemas.microsoft.com/office/word/2006/wordml" xmlns:wps="http://schemas.microsoft.com/office/word/2010/wordprocessingShape" mc:Ignorable="w14 w15 w16se w16cid w16 w16cex wp14">
+<w:numbering xmlns:wpc="http://schemas.microsoft.com/office/word/2010/wordprocessingCanvas" xmlns:mc="http://schemas.openxmlformats.org/markup-compatibility/2006" xmlns:o="urn:schemas-microsoft-com:office:office" xmlns:r="http://schemas.openxmlformats.org/officeDocument/2006/relationships" xmlns:m="http://schemas.openxmlformats.org/officeDocument/2006/math" xmlns:v="urn:schemas-microsoft-com:vml" xmlns:wp14="http://schemas.microsoft.com/office/word/2010/wordprocessingDrawing" xmlns:wp="http://schemas.openxmlformats.org/drawingml/2006/wordprocessingDrawing" xmlns:w10="urn:schemas-microsoft-com:office:word" xmlns:w="http://schemas.openxmlformats.org/wordprocessingml/2006/main" xmlns:w14="http://schemas.microsoft.com/office/word/2010/wordml" xmlns:w15="http://schemas.microsoft.com/office/word/2012/wordml" xmlns:wpg="http://schemas.microsoft.com/office/word/2010/wordprocessingGroup" xmlns:wpi="http://schemas.microsoft.com/office/word/2010/wordprocessingInk" xmlns:wne="http://schemas.microsoft.com/office/word/2006/wordml" xmlns:wps="http://schemas.microsoft.com/office/word/2010/wordprocessingShape" mc:Ignorable="w14 w15 wp14">
   <w:abstractNum w:abstractNumId="0" w15:restartNumberingAfterBreak="0">
     <w:nsid w:val="1CE12B8C"/>
     <w:multiLevelType w:val="hybridMultilevel"/>
@@ -447,7 +769,7 @@
 </file>
 
 <file path=word/styles.xml><?xml version="1.0" encoding="utf-8"?>
-<w:styles xmlns:mc="http://schemas.openxmlformats.org/markup-compatibility/2006" xmlns:r="http://schemas.openxmlformats.org/officeDocument/2006/relationships" xmlns:w="http://schemas.openxmlformats.org/wordprocessingml/2006/main" xmlns:w14="http://schemas.microsoft.com/office/word/2010/wordml" xmlns:w15="http://schemas.microsoft.com/office/word/2012/wordml" xmlns:w16cex="http://schemas.microsoft.com/office/word/2018/wordml/cex" xmlns:w16cid="http://schemas.microsoft.com/office/word/2016/wordml/cid" xmlns:w16="http://schemas.microsoft.com/office/word/2018/wordml" xmlns:w16se="http://schemas.microsoft.com/office/word/2015/wordml/symex" mc:Ignorable="w14 w15 w16se w16cid w16 w16cex">
+<w:styles xmlns:mc="http://schemas.openxmlformats.org/markup-compatibility/2006" xmlns:r="http://schemas.openxmlformats.org/officeDocument/2006/relationships" xmlns:w="http://schemas.openxmlformats.org/wordprocessingml/2006/main" xmlns:w14="http://schemas.microsoft.com/office/word/2010/wordml" xmlns:w15="http://schemas.microsoft.com/office/word/2012/wordml" mc:Ignorable="w14 w15">
   <w:docDefaults>
     <w:rPrDefault>
       <w:rPr>
@@ -463,7 +785,7 @@
       </w:pPr>
     </w:pPrDefault>
   </w:docDefaults>
-  <w:latentStyles w:defLockedState="0" w:defUIPriority="99" w:defSemiHidden="0" w:defUnhideWhenUsed="0" w:defQFormat="0" w:count="376">
+  <w:latentStyles w:defLockedState="0" w:defUIPriority="99" w:defSemiHidden="0" w:defUnhideWhenUsed="0" w:defQFormat="0" w:count="371">
     <w:lsdException w:name="Normal" w:uiPriority="0" w:qFormat="1"/>
     <w:lsdException w:name="heading 1" w:uiPriority="9" w:qFormat="1"/>
     <w:lsdException w:name="heading 2" w:semiHidden="1" w:uiPriority="9" w:unhideWhenUsed="1" w:qFormat="1"/>
@@ -835,11 +1157,6 @@
     <w:lsdException w:name="List Table 5 Dark Accent 6" w:uiPriority="50"/>
     <w:lsdException w:name="List Table 6 Colorful Accent 6" w:uiPriority="51"/>
     <w:lsdException w:name="List Table 7 Colorful Accent 6" w:uiPriority="52"/>
-    <w:lsdException w:name="Mention" w:semiHidden="1" w:unhideWhenUsed="1"/>
-    <w:lsdException w:name="Smart Hyperlink" w:semiHidden="1" w:unhideWhenUsed="1"/>
-    <w:lsdException w:name="Hashtag" w:semiHidden="1" w:unhideWhenUsed="1"/>
-    <w:lsdException w:name="Unresolved Mention" w:semiHidden="1" w:unhideWhenUsed="1"/>
-    <w:lsdException w:name="Smart Link" w:semiHidden="1" w:unhideWhenUsed="1"/>
   </w:latentStyles>
   <w:style w:type="paragraph" w:default="1" w:styleId="Normale">
     <w:name w:val="Normal"/>

</xml_diff>